<commit_message>
Revert "Merge branch 'main' of https://github.com/Adhokshaja73/Fast-Food"
This reverts commit 05566ae733bdd0628a16d6ddfc145ab02655a521, reversing
changes made to bb7226242b6afdd062e709c087558caf3d3968c9.
</commit_message>
<xml_diff>
--- a/Documentation/SRS_Final.docx
+++ b/Documentation/SRS_Final.docx
@@ -1,6 +1,6 @@
 
 <file path=word/document.xml><?xml version="1.0" encoding="utf-8"?>
-<w:document xmlns:wpc="http://schemas.microsoft.com/office/word/2010/wordprocessingCanvas" xmlns:cx="http://schemas.microsoft.com/office/drawing/2014/chartex" xmlns:cx1="http://schemas.microsoft.com/office/drawing/2015/9/8/chartex" xmlns:mc="http://schemas.openxmlformats.org/markup-compatibility/2006" xmlns:o="urn:schemas-microsoft-com:office:office" xmlns:r="http://schemas.openxmlformats.org/officeDocument/2006/relationships" xmlns:m="http://schemas.openxmlformats.org/officeDocument/2006/math" xmlns:v="urn:schemas-microsoft-com:vml" xmlns:wp14="http://schemas.microsoft.com/office/word/2010/wordprocessingDrawing" xmlns:wp="http://schemas.openxmlformats.org/drawingml/2006/wordprocessingDrawing" xmlns:w10="urn:schemas-microsoft-com:office:word" xmlns:w="http://schemas.openxmlformats.org/wordprocessingml/2006/main" xmlns:w14="http://schemas.microsoft.com/office/word/2010/wordml" xmlns:w15="http://schemas.microsoft.com/office/word/2012/wordml" xmlns:w16se="http://schemas.microsoft.com/office/word/2015/wordml/symex" xmlns:wpg="http://schemas.microsoft.com/office/word/2010/wordprocessingGroup" xmlns:wpi="http://schemas.microsoft.com/office/word/2010/wordprocessingInk" xmlns:wne="http://schemas.microsoft.com/office/word/2006/wordml" xmlns:wps="http://schemas.microsoft.com/office/word/2010/wordprocessingShape" mc:Ignorable="w14 w15 w16se wp14">
+<w:document xmlns:wpc="http://schemas.microsoft.com/office/word/2010/wordprocessingCanvas" xmlns:cx="http://schemas.microsoft.com/office/drawing/2014/chartex" xmlns:cx1="http://schemas.microsoft.com/office/drawing/2015/9/8/chartex" xmlns:cx2="http://schemas.microsoft.com/office/drawing/2015/10/21/chartex" xmlns:cx3="http://schemas.microsoft.com/office/drawing/2016/5/9/chartex" xmlns:cx4="http://schemas.microsoft.com/office/drawing/2016/5/10/chartex" xmlns:cx5="http://schemas.microsoft.com/office/drawing/2016/5/11/chartex" xmlns:cx6="http://schemas.microsoft.com/office/drawing/2016/5/12/chartex" xmlns:cx7="http://schemas.microsoft.com/office/drawing/2016/5/13/chartex" xmlns:cx8="http://schemas.microsoft.com/office/drawing/2016/5/14/chartex" xmlns:mc="http://schemas.openxmlformats.org/markup-compatibility/2006" xmlns:aink="http://schemas.microsoft.com/office/drawing/2016/ink" xmlns:am3d="http://schemas.microsoft.com/office/drawing/2017/model3d" xmlns:o="urn:schemas-microsoft-com:office:office" xmlns:r="http://schemas.openxmlformats.org/officeDocument/2006/relationships" xmlns:m="http://schemas.openxmlformats.org/officeDocument/2006/math" xmlns:v="urn:schemas-microsoft-com:vml" xmlns:wp14="http://schemas.microsoft.com/office/word/2010/wordprocessingDrawing" xmlns:wp="http://schemas.openxmlformats.org/drawingml/2006/wordprocessingDrawing" xmlns:w10="urn:schemas-microsoft-com:office:word" xmlns:w="http://schemas.openxmlformats.org/wordprocessingml/2006/main" xmlns:w14="http://schemas.microsoft.com/office/word/2010/wordml" xmlns:w15="http://schemas.microsoft.com/office/word/2012/wordml" xmlns:w16cex="http://schemas.microsoft.com/office/word/2018/wordml/cex" xmlns:w16cid="http://schemas.microsoft.com/office/word/2016/wordml/cid" xmlns:w16="http://schemas.microsoft.com/office/word/2018/wordml" xmlns:w16sdtdh="http://schemas.microsoft.com/office/word/2020/wordml/sdtdatahash" xmlns:w16se="http://schemas.microsoft.com/office/word/2015/wordml/symex" xmlns:wpg="http://schemas.microsoft.com/office/word/2010/wordprocessingGroup" xmlns:wpi="http://schemas.microsoft.com/office/word/2010/wordprocessingInk" xmlns:wne="http://schemas.microsoft.com/office/word/2006/wordml" xmlns:wps="http://schemas.microsoft.com/office/word/2010/wordprocessingShape" mc:Ignorable="w14 w15 w16se w16cid w16 w16cex w16sdtdh wp14">
   <w:body>
     <w:p>
       <w:pPr>
@@ -28,37 +28,7 @@
     </w:p>
     <w:p>
       <w:pPr>
-        <w:rPr>
-          <w:rFonts w:ascii="Times New Roman" w:hAnsi="Times New Roman" w:cs="Times New Roman"/>
-          <w:b/>
-          <w:bCs/>
-          <w:sz w:val="56"/>
-          <w:szCs w:val="56"/>
-          <w:u w:val="single"/>
-        </w:rPr>
-      </w:pPr>
-    </w:p>
-    <w:p>
-      <w:pPr>
-        <w:rPr>
-          <w:rFonts w:ascii="Times New Roman" w:hAnsi="Times New Roman" w:cs="Times New Roman"/>
-          <w:bCs/>
-          <w:sz w:val="30"/>
-          <w:szCs w:val="30"/>
-        </w:rPr>
-      </w:pPr>
-      <w:r>
-        <w:rPr>
-          <w:rFonts w:ascii="Times New Roman" w:hAnsi="Times New Roman" w:cs="Times New Roman"/>
-          <w:bCs/>
-          <w:sz w:val="56"/>
-          <w:szCs w:val="56"/>
-        </w:rPr>
-        <w:tab/>
-      </w:r>
-    </w:p>
-    <w:p>
-      <w:pPr>
+        <w:ind w:left="4320" w:firstLine="720"/>
         <w:rPr>
           <w:rFonts w:ascii="Times New Roman" w:hAnsi="Times New Roman" w:cs="Times New Roman"/>
           <w:b/>
@@ -75,19 +45,18 @@
           <w:sz w:val="28"/>
           <w:szCs w:val="28"/>
         </w:rPr>
-        <w:tab/>
-        <w:t xml:space="preserve">Overview : </w:t>
-      </w:r>
-    </w:p>
-    <w:p>
-      <w:pPr>
-        <w:rPr>
-          <w:rFonts w:ascii="Times New Roman" w:hAnsi="Times New Roman" w:cs="Times New Roman"/>
+        <w:t xml:space="preserve">    </w:t>
+      </w:r>
+      <w:r>
+        <w:rPr>
+          <w:rFonts w:ascii="Times New Roman" w:hAnsi="Times New Roman" w:cs="Times New Roman"/>
+          <w:b/>
           <w:bCs/>
           <w:sz w:val="28"/>
           <w:szCs w:val="28"/>
         </w:rPr>
-      </w:pPr>
+        <w:t xml:space="preserve">SRS </w:t>
+      </w:r>
       <w:r>
         <w:rPr>
           <w:rFonts w:ascii="Times New Roman" w:hAnsi="Times New Roman" w:cs="Times New Roman"/>
@@ -96,9 +65,12 @@
           <w:sz w:val="28"/>
           <w:szCs w:val="28"/>
         </w:rPr>
-        <w:tab/>
-      </w:r>
-      <w:r>
+        <w:t>DOCUMENT</w:t>
+      </w:r>
+    </w:p>
+    <w:p>
+      <w:pPr>
+        <w:ind w:left="4320" w:firstLine="720"/>
         <w:rPr>
           <w:rFonts w:ascii="Times New Roman" w:hAnsi="Times New Roman" w:cs="Times New Roman"/>
           <w:b/>
@@ -106,142 +78,31 @@
           <w:sz w:val="28"/>
           <w:szCs w:val="28"/>
         </w:rPr>
-        <w:tab/>
-      </w:r>
-      <w:r>
-        <w:rPr>
-          <w:rFonts w:ascii="Times New Roman" w:hAnsi="Times New Roman" w:cs="Times New Roman"/>
-          <w:bCs/>
-          <w:sz w:val="28"/>
-          <w:szCs w:val="28"/>
-        </w:rPr>
-        <w:t xml:space="preserve">The objective of this project is to introduce a system in campuses where students can order food for a certain time. The students must be able to place orders with their prefered time and day of delivery and the restaurants are expected to fulfil the order at the set time. </w:t>
-      </w:r>
-    </w:p>
-    <w:p>
-      <w:pPr>
-        <w:rPr>
-          <w:rFonts w:ascii="Times New Roman" w:hAnsi="Times New Roman" w:cs="Times New Roman"/>
-          <w:bCs/>
-          <w:sz w:val="28"/>
-          <w:szCs w:val="28"/>
-        </w:rPr>
-      </w:pPr>
-    </w:p>
-    <w:p>
-      <w:pPr>
-        <w:rPr>
-          <w:rFonts w:ascii="Times New Roman" w:hAnsi="Times New Roman" w:cs="Times New Roman"/>
-          <w:b/>
-          <w:bCs/>
-          <w:sz w:val="28"/>
-          <w:szCs w:val="28"/>
-        </w:rPr>
-      </w:pPr>
-      <w:r>
-        <w:rPr>
-          <w:rFonts w:ascii="Times New Roman" w:hAnsi="Times New Roman" w:cs="Times New Roman"/>
-          <w:bCs/>
-          <w:sz w:val="28"/>
-          <w:szCs w:val="28"/>
-        </w:rPr>
-        <w:tab/>
-      </w:r>
-      <w:r>
-        <w:rPr>
-          <w:rFonts w:ascii="Times New Roman" w:hAnsi="Times New Roman" w:cs="Times New Roman"/>
-          <w:b/>
-          <w:bCs/>
-          <w:sz w:val="28"/>
-          <w:szCs w:val="28"/>
-        </w:rPr>
-        <w:t>Existing System:</w:t>
-      </w:r>
-    </w:p>
-    <w:p>
-      <w:pPr>
-        <w:rPr>
-          <w:rFonts w:ascii="Times New Roman" w:hAnsi="Times New Roman" w:cs="Times New Roman"/>
-          <w:bCs/>
-          <w:sz w:val="28"/>
-          <w:szCs w:val="28"/>
-        </w:rPr>
-      </w:pPr>
-      <w:r>
-        <w:rPr>
-          <w:rFonts w:ascii="Times New Roman" w:hAnsi="Times New Roman" w:cs="Times New Roman"/>
-          <w:b/>
-          <w:bCs/>
-          <w:sz w:val="28"/>
-          <w:szCs w:val="28"/>
-        </w:rPr>
-        <w:tab/>
-      </w:r>
-      <w:bookmarkStart w:id="0" w:name="_GoBack"/>
-      <w:bookmarkEnd w:id="0"/>
-    </w:p>
-    <w:p>
-      <w:pPr>
-        <w:rPr>
-          <w:rFonts w:ascii="Times New Roman" w:hAnsi="Times New Roman" w:cs="Times New Roman"/>
-          <w:b/>
-          <w:bCs/>
-          <w:sz w:val="28"/>
-          <w:szCs w:val="28"/>
-        </w:rPr>
-      </w:pPr>
-      <w:r>
-        <w:rPr>
-          <w:rFonts w:ascii="Times New Roman" w:hAnsi="Times New Roman" w:cs="Times New Roman"/>
-          <w:b/>
-          <w:bCs/>
-          <w:sz w:val="28"/>
-          <w:szCs w:val="28"/>
-        </w:rPr>
-        <w:tab/>
-      </w:r>
-      <w:r>
-        <w:rPr>
-          <w:rFonts w:ascii="Times New Roman" w:hAnsi="Times New Roman" w:cs="Times New Roman"/>
-          <w:b/>
-          <w:bCs/>
-          <w:sz w:val="28"/>
-          <w:szCs w:val="28"/>
-        </w:rPr>
-        <w:tab/>
-      </w:r>
-    </w:p>
-    <w:p>
-      <w:pPr>
-        <w:rPr>
-          <w:rFonts w:ascii="Times New Roman" w:hAnsi="Times New Roman" w:cs="Times New Roman"/>
-          <w:b/>
-          <w:bCs/>
-          <w:sz w:val="28"/>
-          <w:szCs w:val="28"/>
-        </w:rPr>
-      </w:pPr>
-    </w:p>
-    <w:p>
-      <w:pPr>
-        <w:rPr>
-          <w:rFonts w:ascii="Times New Roman" w:hAnsi="Times New Roman" w:cs="Times New Roman"/>
-          <w:b/>
-          <w:bCs/>
-          <w:sz w:val="24"/>
-          <w:szCs w:val="24"/>
-        </w:rPr>
-      </w:pPr>
-      <w:r>
-        <w:rPr>
-          <w:rFonts w:ascii="Times New Roman" w:hAnsi="Times New Roman" w:cs="Times New Roman"/>
-          <w:b/>
-          <w:bCs/>
-          <w:sz w:val="24"/>
-          <w:szCs w:val="24"/>
-        </w:rPr>
-        <w:tab/>
-      </w:r>
+      </w:pPr>
+    </w:p>
+    <w:p>
+      <w:pPr>
+        <w:ind w:firstLine="720"/>
+        <w:rPr>
+          <w:rFonts w:ascii="Times New Roman" w:hAnsi="Times New Roman" w:cs="Times New Roman"/>
+          <w:b/>
+          <w:bCs/>
+          <w:sz w:val="24"/>
+          <w:szCs w:val="24"/>
+        </w:rPr>
+      </w:pPr>
+    </w:p>
+    <w:p>
+      <w:pPr>
+        <w:ind w:firstLine="720"/>
+        <w:rPr>
+          <w:rFonts w:ascii="Times New Roman" w:hAnsi="Times New Roman" w:cs="Times New Roman"/>
+          <w:b/>
+          <w:bCs/>
+          <w:sz w:val="24"/>
+          <w:szCs w:val="24"/>
+        </w:rPr>
+      </w:pPr>
     </w:p>
     <w:p>
       <w:pPr>
@@ -691,7 +552,6 @@
           <w:sz w:val="24"/>
           <w:szCs w:val="24"/>
         </w:rPr>
-        <w:lastRenderedPageBreak/>
         <w:tab/>
       </w:r>
       <w:r>
@@ -1081,7 +941,7 @@
       </w:r>
     </w:p>
     <w:sectPr>
-      <w:pgSz w:w="11906" w:h="16838" w:code="9"/>
+      <w:pgSz w:w="16838" w:h="11906" w:orient="landscape"/>
       <w:pgMar w:top="1440" w:right="1440" w:bottom="1440" w:left="1440" w:header="709" w:footer="709" w:gutter="0"/>
       <w:pgBorders w:offsetFrom="page">
         <w:top w:val="single" w:sz="4" w:space="24" w:color="auto"/>
@@ -1097,7 +957,7 @@
 </file>
 
 <file path=word/styles.xml><?xml version="1.0" encoding="utf-8"?>
-<w:styles xmlns:mc="http://schemas.openxmlformats.org/markup-compatibility/2006" xmlns:r="http://schemas.openxmlformats.org/officeDocument/2006/relationships" xmlns:w="http://schemas.openxmlformats.org/wordprocessingml/2006/main" xmlns:w14="http://schemas.microsoft.com/office/word/2010/wordml" xmlns:w15="http://schemas.microsoft.com/office/word/2012/wordml" xmlns:w16se="http://schemas.microsoft.com/office/word/2015/wordml/symex" mc:Ignorable="w14 w15 w16se">
+<w:styles xmlns:mc="http://schemas.openxmlformats.org/markup-compatibility/2006" xmlns:r="http://schemas.openxmlformats.org/officeDocument/2006/relationships" xmlns:w="http://schemas.openxmlformats.org/wordprocessingml/2006/main" xmlns:w14="http://schemas.microsoft.com/office/word/2010/wordml" xmlns:w15="http://schemas.microsoft.com/office/word/2012/wordml" xmlns:w16cex="http://schemas.microsoft.com/office/word/2018/wordml/cex" xmlns:w16cid="http://schemas.microsoft.com/office/word/2016/wordml/cid" xmlns:w16="http://schemas.microsoft.com/office/word/2018/wordml" xmlns:w16sdtdh="http://schemas.microsoft.com/office/word/2020/wordml/sdtdatahash" xmlns:w16se="http://schemas.microsoft.com/office/word/2015/wordml/symex" mc:Ignorable="w14 w15 w16se w16cid w16 w16cex w16sdtdh">
   <w:docDefaults>
     <w:rPrDefault>
       <w:rPr>
@@ -1113,7 +973,7 @@
       </w:pPr>
     </w:pPrDefault>
   </w:docDefaults>
-  <w:latentStyles w:defLockedState="0" w:defUIPriority="99" w:defSemiHidden="0" w:defUnhideWhenUsed="0" w:defQFormat="0" w:count="371">
+  <w:latentStyles w:defLockedState="0" w:defUIPriority="99" w:defSemiHidden="0" w:defUnhideWhenUsed="0" w:defQFormat="0" w:count="376">
     <w:lsdException w:name="Normal" w:uiPriority="0" w:qFormat="1"/>
     <w:lsdException w:name="heading 1" w:uiPriority="9" w:qFormat="1"/>
     <w:lsdException w:name="heading 2" w:semiHidden="1" w:uiPriority="9" w:unhideWhenUsed="1" w:qFormat="1"/>
@@ -1485,6 +1345,11 @@
     <w:lsdException w:name="List Table 5 Dark Accent 6" w:uiPriority="50"/>
     <w:lsdException w:name="List Table 6 Colorful Accent 6" w:uiPriority="51"/>
     <w:lsdException w:name="List Table 7 Colorful Accent 6" w:uiPriority="52"/>
+    <w:lsdException w:name="Mention" w:semiHidden="1" w:unhideWhenUsed="1"/>
+    <w:lsdException w:name="Smart Hyperlink" w:semiHidden="1" w:unhideWhenUsed="1"/>
+    <w:lsdException w:name="Hashtag" w:semiHidden="1" w:unhideWhenUsed="1"/>
+    <w:lsdException w:name="Unresolved Mention" w:semiHidden="1" w:unhideWhenUsed="1"/>
+    <w:lsdException w:name="Smart Link" w:semiHidden="1" w:unhideWhenUsed="1"/>
   </w:latentStyles>
   <w:style w:type="paragraph" w:default="1" w:styleId="Normal">
     <w:name w:val="Normal"/>

</xml_diff>